<commit_message>
correçoes e/ou melhorias, i don't know
</commit_message>
<xml_diff>
--- a/Trabalho.docx
+++ b/Trabalho.docx
@@ -1,6 +1,6 @@
 
 <file path=word/document.xml><?xml version="1.0" encoding="utf-8"?>
-<w:document xmlns:wpc="http://schemas.microsoft.com/office/word/2010/wordprocessingCanvas" xmlns:cx="http://schemas.microsoft.com/office/drawing/2014/chartex" xmlns:cx1="http://schemas.microsoft.com/office/drawing/2015/9/8/chartex" xmlns:cx2="http://schemas.microsoft.com/office/drawing/2015/10/21/chartex" xmlns:cx3="http://schemas.microsoft.com/office/drawing/2016/5/9/chartex" xmlns:cx4="http://schemas.microsoft.com/office/drawing/2016/5/10/chartex" xmlns:cx5="http://schemas.microsoft.com/office/drawing/2016/5/11/chartex" xmlns:cx6="http://schemas.microsoft.com/office/drawing/2016/5/12/chartex" xmlns:cx7="http://schemas.microsoft.com/office/drawing/2016/5/13/chartex" xmlns:cx8="http://schemas.microsoft.com/office/drawing/2016/5/14/chartex" xmlns:mc="http://schemas.openxmlformats.org/markup-compatibility/2006" xmlns:aink="http://schemas.microsoft.com/office/drawing/2016/ink" xmlns:am3d="http://schemas.microsoft.com/office/drawing/2017/model3d" xmlns:o="urn:schemas-microsoft-com:office:office" xmlns:r="http://schemas.openxmlformats.org/officeDocument/2006/relationships" xmlns:m="http://schemas.openxmlformats.org/officeDocument/2006/math" xmlns:v="urn:schemas-microsoft-com:vml" xmlns:wp14="http://schemas.microsoft.com/office/word/2010/wordprocessingDrawing" xmlns:wp="http://schemas.openxmlformats.org/drawingml/2006/wordprocessingDrawing" xmlns:w10="urn:schemas-microsoft-com:office:word" xmlns:w="http://schemas.openxmlformats.org/wordprocessingml/2006/main" xmlns:w14="http://schemas.microsoft.com/office/word/2010/wordml" xmlns:w15="http://schemas.microsoft.com/office/word/2012/wordml" xmlns:w16cex="http://schemas.microsoft.com/office/word/2018/wordml/cex" xmlns:w16cid="http://schemas.microsoft.com/office/word/2016/wordml/cid" xmlns:w16="http://schemas.microsoft.com/office/word/2018/wordml" xmlns:w16sdtdh="http://schemas.microsoft.com/office/word/2020/wordml/sdtdatahash" xmlns:w16se="http://schemas.microsoft.com/office/word/2015/wordml/symex" xmlns:wpg="http://schemas.microsoft.com/office/word/2010/wordprocessingGroup" xmlns:wpi="http://schemas.microsoft.com/office/word/2010/wordprocessingInk" xmlns:wne="http://schemas.microsoft.com/office/word/2006/wordml" xmlns:wps="http://schemas.microsoft.com/office/word/2010/wordprocessingShape" mc:Ignorable="w14 w15 w16se w16cid w16 w16cex w16sdtdh wp14">
+<w:document xmlns:wpc="http://schemas.microsoft.com/office/word/2010/wordprocessingCanvas" xmlns:cx="http://schemas.microsoft.com/office/drawing/2014/chartex" xmlns:cx1="http://schemas.microsoft.com/office/drawing/2015/9/8/chartex" xmlns:cx2="http://schemas.microsoft.com/office/drawing/2015/10/21/chartex" xmlns:cx3="http://schemas.microsoft.com/office/drawing/2016/5/9/chartex" xmlns:cx4="http://schemas.microsoft.com/office/drawing/2016/5/10/chartex" xmlns:cx5="http://schemas.microsoft.com/office/drawing/2016/5/11/chartex" xmlns:cx6="http://schemas.microsoft.com/office/drawing/2016/5/12/chartex" xmlns:cx7="http://schemas.microsoft.com/office/drawing/2016/5/13/chartex" xmlns:cx8="http://schemas.microsoft.com/office/drawing/2016/5/14/chartex" xmlns:mc="http://schemas.openxmlformats.org/markup-compatibility/2006" xmlns:aink="http://schemas.microsoft.com/office/drawing/2016/ink" xmlns:am3d="http://schemas.microsoft.com/office/drawing/2017/model3d" xmlns:o="urn:schemas-microsoft-com:office:office" xmlns:r="http://schemas.openxmlformats.org/officeDocument/2006/relationships" xmlns:m="http://schemas.openxmlformats.org/officeDocument/2006/math" xmlns:v="urn:schemas-microsoft-com:vml" xmlns:wp14="http://schemas.microsoft.com/office/word/2010/wordprocessingDrawing" xmlns:wp="http://schemas.openxmlformats.org/drawingml/2006/wordprocessingDrawing" xmlns:w10="urn:schemas-microsoft-com:office:word" xmlns:w="http://schemas.openxmlformats.org/wordprocessingml/2006/main" xmlns:w14="http://schemas.microsoft.com/office/word/2010/wordml" xmlns:w15="http://schemas.microsoft.com/office/word/2012/wordml" xmlns:w16cex="http://schemas.microsoft.com/office/word/2018/wordml/cex" xmlns:w16cid="http://schemas.microsoft.com/office/word/2016/wordml/cid" xmlns:w16="http://schemas.microsoft.com/office/word/2018/wordml" xmlns:w16se="http://schemas.microsoft.com/office/word/2015/wordml/symex" xmlns:wpg="http://schemas.microsoft.com/office/word/2010/wordprocessingGroup" xmlns:wpi="http://schemas.microsoft.com/office/word/2010/wordprocessingInk" xmlns:wne="http://schemas.microsoft.com/office/word/2006/wordml" xmlns:wps="http://schemas.microsoft.com/office/word/2010/wordprocessingShape" mc:Ignorable="w14 w15 w16se w16cid w16 w16cex wp14">
   <w:body>
     <w:p>
       <w:pPr>
@@ -1718,7 +1718,13 @@
         <w:t xml:space="preserve">superior. O termo em si, </w:t>
       </w:r>
       <w:r>
-        <w:t xml:space="preserve">se refere ao processo de se encontrar os parâmetros que retornaram um resultado ótimo  para </w:t>
+        <w:t xml:space="preserve">se refere ao processo de se encontrar os parâmetros que retornaram um resultado </w:t>
+      </w:r>
+      <w:r>
+        <w:t>ótimo para</w:t>
+      </w:r>
+      <w:r>
+        <w:t xml:space="preserve"> </w:t>
       </w:r>
       <w:r>
         <w:t>uma determinada função objetivo. Normalmente, esse processo se dá através da variação dos parâmetros de entrada com o intuito de se maximizar ou minimizar alguma saída.</w:t>
@@ -1760,22 +1766,46 @@
         <w:t xml:space="preserve">de Michigan, esse tipo de algoritmo </w:t>
       </w:r>
       <w:r>
-        <w:t>reserva uma população de solução possíveis para um determinado problema e através da recombinação e mutação</w:t>
-      </w:r>
-      <w:r>
-        <w:t xml:space="preserve">, produzem novas entradas </w:t>
+        <w:t>reserva uma população de solução possíveis para um determinado problema e</w:t>
+      </w:r>
+      <w:r>
+        <w:t>,</w:t>
+      </w:r>
+      <w:r>
+        <w:t xml:space="preserve"> através da recombinação e mutação</w:t>
+      </w:r>
+      <w:r>
+        <w:t xml:space="preserve">, produzem novas </w:t>
+      </w:r>
+      <w:r>
+        <w:t>entradas e</w:t>
+      </w:r>
+      <w:r>
+        <w:t xml:space="preserve"> assim</w:t>
+      </w:r>
+      <w:r>
+        <w:t>,</w:t>
+      </w:r>
+      <w:r>
+        <w:t xml:space="preserve"> novos resultados. Esse processo, assim como na genética, é repetido diversas vezes</w:t>
+      </w:r>
+      <w:r>
+        <w:t xml:space="preserve">. Cada indivíduo por sua vez, ou candidato </w:t>
+      </w:r>
+      <w:r>
+        <w:t>à</w:t>
+      </w:r>
+      <w:r>
+        <w:t xml:space="preserve"> solução, tem a sua função objetivo calculada </w:t>
+      </w:r>
+      <w:r>
+        <w:t>para que seja feita</w:t>
       </w:r>
       <w:r>
         <w:t xml:space="preserve"> </w:t>
       </w:r>
       <w:r>
-        <w:t>e assim, novos resultados. Esse processo, assim como na genética, é repetido diversas vezes</w:t>
-      </w:r>
-      <w:r>
-        <w:t xml:space="preserve">. Cada indivíduo por sua vez, ou candidato a solução, tem a sua função objetivo calculada </w:t>
-      </w:r>
-      <w:r>
-        <w:t>para que seja feita então “a seleção” do</w:t>
+        <w:t>“a seleção” do</w:t>
       </w:r>
       <w:r>
         <w:t>s</w:t>
@@ -2087,7 +2117,7 @@
         <w:rPr>
           <w:vertAlign w:val="subscript"/>
         </w:rPr>
-        <w:t xml:space="preserve">2 </w:t>
+        <w:t>2</w:t>
       </w:r>
       <w:r>
         <w:t>, t</w:t>
@@ -2116,7 +2146,21 @@
           <w:i/>
           <w:iCs/>
         </w:rPr>
-        <w:t>construir uma solução, em um algoritmo genético (AG), para facilitar a identificação da origem de  um  estampido  no  sistema  de  referência  utilizado,  a  partir  dos  tempos  observados  nos sensores.</w:t>
+        <w:t xml:space="preserve">construir uma solução, em um algoritmo genético (AG), para facilitar a identificação da origem </w:t>
+      </w:r>
+      <w:r>
+        <w:rPr>
+          <w:i/>
+          <w:iCs/>
+        </w:rPr>
+        <w:t>de um</w:t>
+      </w:r>
+      <w:r>
+        <w:rPr>
+          <w:i/>
+          <w:iCs/>
+        </w:rPr>
+        <w:t xml:space="preserve"> estampido no sistema  de  referência  utilizado,  a  partir  dos  tempos  observados  nos sensores.</w:t>
       </w:r>
     </w:p>
     <w:p>
@@ -2230,7 +2274,13 @@
         <w:ind w:left="567"/>
       </w:pPr>
       <w:r>
-        <w:t xml:space="preserve">​Um  relatório  técnico  apresentando  a  solução  deve  ser  entregue  ao  final  da disciplina. </w:t>
+        <w:t>​</w:t>
+      </w:r>
+      <w:r>
+        <w:t>Um relatório</w:t>
+      </w:r>
+      <w:r>
+        <w:t xml:space="preserve"> técnico apresentando a solução ser entregue ao final da disciplina. </w:t>
       </w:r>
     </w:p>
     <w:p>
@@ -2244,7 +2294,19 @@
       </w:pPr>
       <w:r>
         <w:lastRenderedPageBreak/>
-        <w:t>​A  avaliação  levará  em  conta  a  qualidade  da  solução,  a  programação  e  a apresentação dos resultados (relatório e apresentação oral).</w:t>
+        <w:t>​</w:t>
+      </w:r>
+      <w:r>
+        <w:t>A avaliação</w:t>
+      </w:r>
+      <w:r>
+        <w:t xml:space="preserve"> levará</w:t>
+      </w:r>
+      <w:r>
+        <w:t xml:space="preserve"> </w:t>
+      </w:r>
+      <w:r>
+        <w:t>em conta a qualidade da solução, a programação e a apresentação dos resultados (relatório e apresentação oral).</w:t>
       </w:r>
     </w:p>
     <w:p>
@@ -4330,7 +4392,13 @@
         <w:t>Definiu-se que o algoritmo se executará duas vezes, caso a primeira não atinja um custo zero, dessa forma, podemos pressupor que</w:t>
       </w:r>
       <w:r>
-        <w:t xml:space="preserve"> o resultado final será melhor que com uma solução única obtida pelo código, caso o ponto ótimo não seja encontrado na primeira tentativa.</w:t>
+        <w:t xml:space="preserve"> o </w:t>
+      </w:r>
+      <w:r>
+        <w:t>resultado</w:t>
+      </w:r>
+      <w:r>
+        <w:t xml:space="preserve"> será melhor que com uma solução única obtida pelo código, caso o ponto ótimo não seja encontrado na primeira tentativa.</w:t>
       </w:r>
     </w:p>
     <w:p>
@@ -5049,7 +5117,7 @@
 </file>
 
 <file path=word/endnotes.xml><?xml version="1.0" encoding="utf-8"?>
-<w:endnotes xmlns:wpc="http://schemas.microsoft.com/office/word/2010/wordprocessingCanvas" xmlns:cx="http://schemas.microsoft.com/office/drawing/2014/chartex" xmlns:cx1="http://schemas.microsoft.com/office/drawing/2015/9/8/chartex" xmlns:cx2="http://schemas.microsoft.com/office/drawing/2015/10/21/chartex" xmlns:cx3="http://schemas.microsoft.com/office/drawing/2016/5/9/chartex" xmlns:cx4="http://schemas.microsoft.com/office/drawing/2016/5/10/chartex" xmlns:cx5="http://schemas.microsoft.com/office/drawing/2016/5/11/chartex" xmlns:cx6="http://schemas.microsoft.com/office/drawing/2016/5/12/chartex" xmlns:cx7="http://schemas.microsoft.com/office/drawing/2016/5/13/chartex" xmlns:cx8="http://schemas.microsoft.com/office/drawing/2016/5/14/chartex" xmlns:mc="http://schemas.openxmlformats.org/markup-compatibility/2006" xmlns:aink="http://schemas.microsoft.com/office/drawing/2016/ink" xmlns:am3d="http://schemas.microsoft.com/office/drawing/2017/model3d" xmlns:o="urn:schemas-microsoft-com:office:office" xmlns:r="http://schemas.openxmlformats.org/officeDocument/2006/relationships" xmlns:m="http://schemas.openxmlformats.org/officeDocument/2006/math" xmlns:v="urn:schemas-microsoft-com:vml" xmlns:wp14="http://schemas.microsoft.com/office/word/2010/wordprocessingDrawing" xmlns:wp="http://schemas.openxmlformats.org/drawingml/2006/wordprocessingDrawing" xmlns:w10="urn:schemas-microsoft-com:office:word" xmlns:w="http://schemas.openxmlformats.org/wordprocessingml/2006/main" xmlns:w14="http://schemas.microsoft.com/office/word/2010/wordml" xmlns:w15="http://schemas.microsoft.com/office/word/2012/wordml" xmlns:w16cex="http://schemas.microsoft.com/office/word/2018/wordml/cex" xmlns:w16cid="http://schemas.microsoft.com/office/word/2016/wordml/cid" xmlns:w16="http://schemas.microsoft.com/office/word/2018/wordml" xmlns:w16sdtdh="http://schemas.microsoft.com/office/word/2020/wordml/sdtdatahash" xmlns:w16se="http://schemas.microsoft.com/office/word/2015/wordml/symex" xmlns:wpg="http://schemas.microsoft.com/office/word/2010/wordprocessingGroup" xmlns:wpi="http://schemas.microsoft.com/office/word/2010/wordprocessingInk" xmlns:wne="http://schemas.microsoft.com/office/word/2006/wordml" xmlns:wps="http://schemas.microsoft.com/office/word/2010/wordprocessingShape" mc:Ignorable="w14 w15 w16se w16cid w16 w16cex w16sdtdh wp14">
+<w:endnotes xmlns:wpc="http://schemas.microsoft.com/office/word/2010/wordprocessingCanvas" xmlns:cx="http://schemas.microsoft.com/office/drawing/2014/chartex" xmlns:cx1="http://schemas.microsoft.com/office/drawing/2015/9/8/chartex" xmlns:cx2="http://schemas.microsoft.com/office/drawing/2015/10/21/chartex" xmlns:cx3="http://schemas.microsoft.com/office/drawing/2016/5/9/chartex" xmlns:cx4="http://schemas.microsoft.com/office/drawing/2016/5/10/chartex" xmlns:cx5="http://schemas.microsoft.com/office/drawing/2016/5/11/chartex" xmlns:cx6="http://schemas.microsoft.com/office/drawing/2016/5/12/chartex" xmlns:cx7="http://schemas.microsoft.com/office/drawing/2016/5/13/chartex" xmlns:cx8="http://schemas.microsoft.com/office/drawing/2016/5/14/chartex" xmlns:mc="http://schemas.openxmlformats.org/markup-compatibility/2006" xmlns:aink="http://schemas.microsoft.com/office/drawing/2016/ink" xmlns:am3d="http://schemas.microsoft.com/office/drawing/2017/model3d" xmlns:o="urn:schemas-microsoft-com:office:office" xmlns:r="http://schemas.openxmlformats.org/officeDocument/2006/relationships" xmlns:m="http://schemas.openxmlformats.org/officeDocument/2006/math" xmlns:v="urn:schemas-microsoft-com:vml" xmlns:wp14="http://schemas.microsoft.com/office/word/2010/wordprocessingDrawing" xmlns:wp="http://schemas.openxmlformats.org/drawingml/2006/wordprocessingDrawing" xmlns:w10="urn:schemas-microsoft-com:office:word" xmlns:w="http://schemas.openxmlformats.org/wordprocessingml/2006/main" xmlns:w14="http://schemas.microsoft.com/office/word/2010/wordml" xmlns:w15="http://schemas.microsoft.com/office/word/2012/wordml" xmlns:w16cex="http://schemas.microsoft.com/office/word/2018/wordml/cex" xmlns:w16cid="http://schemas.microsoft.com/office/word/2016/wordml/cid" xmlns:w16="http://schemas.microsoft.com/office/word/2018/wordml" xmlns:w16se="http://schemas.microsoft.com/office/word/2015/wordml/symex" xmlns:wpg="http://schemas.microsoft.com/office/word/2010/wordprocessingGroup" xmlns:wpi="http://schemas.microsoft.com/office/word/2010/wordprocessingInk" xmlns:wne="http://schemas.microsoft.com/office/word/2006/wordml" xmlns:wps="http://schemas.microsoft.com/office/word/2010/wordprocessingShape" mc:Ignorable="w14 w15 w16se w16cid w16 w16cex wp14">
   <w:endnote w:type="separator" w:id="-1">
     <w:p>
       <w:pPr>
@@ -5074,7 +5142,7 @@
 </file>
 
 <file path=word/footnotes.xml><?xml version="1.0" encoding="utf-8"?>
-<w:footnotes xmlns:wpc="http://schemas.microsoft.com/office/word/2010/wordprocessingCanvas" xmlns:cx="http://schemas.microsoft.com/office/drawing/2014/chartex" xmlns:cx1="http://schemas.microsoft.com/office/drawing/2015/9/8/chartex" xmlns:cx2="http://schemas.microsoft.com/office/drawing/2015/10/21/chartex" xmlns:cx3="http://schemas.microsoft.com/office/drawing/2016/5/9/chartex" xmlns:cx4="http://schemas.microsoft.com/office/drawing/2016/5/10/chartex" xmlns:cx5="http://schemas.microsoft.com/office/drawing/2016/5/11/chartex" xmlns:cx6="http://schemas.microsoft.com/office/drawing/2016/5/12/chartex" xmlns:cx7="http://schemas.microsoft.com/office/drawing/2016/5/13/chartex" xmlns:cx8="http://schemas.microsoft.com/office/drawing/2016/5/14/chartex" xmlns:mc="http://schemas.openxmlformats.org/markup-compatibility/2006" xmlns:aink="http://schemas.microsoft.com/office/drawing/2016/ink" xmlns:am3d="http://schemas.microsoft.com/office/drawing/2017/model3d" xmlns:o="urn:schemas-microsoft-com:office:office" xmlns:r="http://schemas.openxmlformats.org/officeDocument/2006/relationships" xmlns:m="http://schemas.openxmlformats.org/officeDocument/2006/math" xmlns:v="urn:schemas-microsoft-com:vml" xmlns:wp14="http://schemas.microsoft.com/office/word/2010/wordprocessingDrawing" xmlns:wp="http://schemas.openxmlformats.org/drawingml/2006/wordprocessingDrawing" xmlns:w10="urn:schemas-microsoft-com:office:word" xmlns:w="http://schemas.openxmlformats.org/wordprocessingml/2006/main" xmlns:w14="http://schemas.microsoft.com/office/word/2010/wordml" xmlns:w15="http://schemas.microsoft.com/office/word/2012/wordml" xmlns:w16cex="http://schemas.microsoft.com/office/word/2018/wordml/cex" xmlns:w16cid="http://schemas.microsoft.com/office/word/2016/wordml/cid" xmlns:w16="http://schemas.microsoft.com/office/word/2018/wordml" xmlns:w16sdtdh="http://schemas.microsoft.com/office/word/2020/wordml/sdtdatahash" xmlns:w16se="http://schemas.microsoft.com/office/word/2015/wordml/symex" xmlns:wpg="http://schemas.microsoft.com/office/word/2010/wordprocessingGroup" xmlns:wpi="http://schemas.microsoft.com/office/word/2010/wordprocessingInk" xmlns:wne="http://schemas.microsoft.com/office/word/2006/wordml" xmlns:wps="http://schemas.microsoft.com/office/word/2010/wordprocessingShape" mc:Ignorable="w14 w15 w16se w16cid w16 w16cex w16sdtdh wp14">
+<w:footnotes xmlns:wpc="http://schemas.microsoft.com/office/word/2010/wordprocessingCanvas" xmlns:cx="http://schemas.microsoft.com/office/drawing/2014/chartex" xmlns:cx1="http://schemas.microsoft.com/office/drawing/2015/9/8/chartex" xmlns:cx2="http://schemas.microsoft.com/office/drawing/2015/10/21/chartex" xmlns:cx3="http://schemas.microsoft.com/office/drawing/2016/5/9/chartex" xmlns:cx4="http://schemas.microsoft.com/office/drawing/2016/5/10/chartex" xmlns:cx5="http://schemas.microsoft.com/office/drawing/2016/5/11/chartex" xmlns:cx6="http://schemas.microsoft.com/office/drawing/2016/5/12/chartex" xmlns:cx7="http://schemas.microsoft.com/office/drawing/2016/5/13/chartex" xmlns:cx8="http://schemas.microsoft.com/office/drawing/2016/5/14/chartex" xmlns:mc="http://schemas.openxmlformats.org/markup-compatibility/2006" xmlns:aink="http://schemas.microsoft.com/office/drawing/2016/ink" xmlns:am3d="http://schemas.microsoft.com/office/drawing/2017/model3d" xmlns:o="urn:schemas-microsoft-com:office:office" xmlns:r="http://schemas.openxmlformats.org/officeDocument/2006/relationships" xmlns:m="http://schemas.openxmlformats.org/officeDocument/2006/math" xmlns:v="urn:schemas-microsoft-com:vml" xmlns:wp14="http://schemas.microsoft.com/office/word/2010/wordprocessingDrawing" xmlns:wp="http://schemas.openxmlformats.org/drawingml/2006/wordprocessingDrawing" xmlns:w10="urn:schemas-microsoft-com:office:word" xmlns:w="http://schemas.openxmlformats.org/wordprocessingml/2006/main" xmlns:w14="http://schemas.microsoft.com/office/word/2010/wordml" xmlns:w15="http://schemas.microsoft.com/office/word/2012/wordml" xmlns:w16cex="http://schemas.microsoft.com/office/word/2018/wordml/cex" xmlns:w16cid="http://schemas.microsoft.com/office/word/2016/wordml/cid" xmlns:w16="http://schemas.microsoft.com/office/word/2018/wordml" xmlns:w16se="http://schemas.microsoft.com/office/word/2015/wordml/symex" xmlns:wpg="http://schemas.microsoft.com/office/word/2010/wordprocessingGroup" xmlns:wpi="http://schemas.microsoft.com/office/word/2010/wordprocessingInk" xmlns:wne="http://schemas.microsoft.com/office/word/2006/wordml" xmlns:wps="http://schemas.microsoft.com/office/word/2010/wordprocessingShape" mc:Ignorable="w14 w15 w16se w16cid w16 w16cex wp14">
   <w:footnote w:type="separator" w:id="-1">
     <w:p>
       <w:pPr>
@@ -5099,7 +5167,7 @@
 </file>
 
 <file path=word/numbering.xml><?xml version="1.0" encoding="utf-8"?>
-<w:numbering xmlns:wpc="http://schemas.microsoft.com/office/word/2010/wordprocessingCanvas" xmlns:cx="http://schemas.microsoft.com/office/drawing/2014/chartex" xmlns:cx1="http://schemas.microsoft.com/office/drawing/2015/9/8/chartex" xmlns:cx2="http://schemas.microsoft.com/office/drawing/2015/10/21/chartex" xmlns:cx3="http://schemas.microsoft.com/office/drawing/2016/5/9/chartex" xmlns:cx4="http://schemas.microsoft.com/office/drawing/2016/5/10/chartex" xmlns:cx5="http://schemas.microsoft.com/office/drawing/2016/5/11/chartex" xmlns:cx6="http://schemas.microsoft.com/office/drawing/2016/5/12/chartex" xmlns:cx7="http://schemas.microsoft.com/office/drawing/2016/5/13/chartex" xmlns:cx8="http://schemas.microsoft.com/office/drawing/2016/5/14/chartex" xmlns:mc="http://schemas.openxmlformats.org/markup-compatibility/2006" xmlns:aink="http://schemas.microsoft.com/office/drawing/2016/ink" xmlns:am3d="http://schemas.microsoft.com/office/drawing/2017/model3d" xmlns:o="urn:schemas-microsoft-com:office:office" xmlns:r="http://schemas.openxmlformats.org/officeDocument/2006/relationships" xmlns:m="http://schemas.openxmlformats.org/officeDocument/2006/math" xmlns:v="urn:schemas-microsoft-com:vml" xmlns:wp14="http://schemas.microsoft.com/office/word/2010/wordprocessingDrawing" xmlns:wp="http://schemas.openxmlformats.org/drawingml/2006/wordprocessingDrawing" xmlns:w10="urn:schemas-microsoft-com:office:word" xmlns:w="http://schemas.openxmlformats.org/wordprocessingml/2006/main" xmlns:w14="http://schemas.microsoft.com/office/word/2010/wordml" xmlns:w15="http://schemas.microsoft.com/office/word/2012/wordml" xmlns:w16cex="http://schemas.microsoft.com/office/word/2018/wordml/cex" xmlns:w16cid="http://schemas.microsoft.com/office/word/2016/wordml/cid" xmlns:w16="http://schemas.microsoft.com/office/word/2018/wordml" xmlns:w16sdtdh="http://schemas.microsoft.com/office/word/2020/wordml/sdtdatahash" xmlns:w16se="http://schemas.microsoft.com/office/word/2015/wordml/symex" xmlns:wpg="http://schemas.microsoft.com/office/word/2010/wordprocessingGroup" xmlns:wpi="http://schemas.microsoft.com/office/word/2010/wordprocessingInk" xmlns:wne="http://schemas.microsoft.com/office/word/2006/wordml" xmlns:wps="http://schemas.microsoft.com/office/word/2010/wordprocessingShape" mc:Ignorable="w14 w15 w16se w16cid w16 w16cex w16sdtdh wp14">
+<w:numbering xmlns:wpc="http://schemas.microsoft.com/office/word/2010/wordprocessingCanvas" xmlns:cx="http://schemas.microsoft.com/office/drawing/2014/chartex" xmlns:cx1="http://schemas.microsoft.com/office/drawing/2015/9/8/chartex" xmlns:cx2="http://schemas.microsoft.com/office/drawing/2015/10/21/chartex" xmlns:cx3="http://schemas.microsoft.com/office/drawing/2016/5/9/chartex" xmlns:cx4="http://schemas.microsoft.com/office/drawing/2016/5/10/chartex" xmlns:cx5="http://schemas.microsoft.com/office/drawing/2016/5/11/chartex" xmlns:cx6="http://schemas.microsoft.com/office/drawing/2016/5/12/chartex" xmlns:cx7="http://schemas.microsoft.com/office/drawing/2016/5/13/chartex" xmlns:cx8="http://schemas.microsoft.com/office/drawing/2016/5/14/chartex" xmlns:mc="http://schemas.openxmlformats.org/markup-compatibility/2006" xmlns:aink="http://schemas.microsoft.com/office/drawing/2016/ink" xmlns:am3d="http://schemas.microsoft.com/office/drawing/2017/model3d" xmlns:o="urn:schemas-microsoft-com:office:office" xmlns:r="http://schemas.openxmlformats.org/officeDocument/2006/relationships" xmlns:m="http://schemas.openxmlformats.org/officeDocument/2006/math" xmlns:v="urn:schemas-microsoft-com:vml" xmlns:wp14="http://schemas.microsoft.com/office/word/2010/wordprocessingDrawing" xmlns:wp="http://schemas.openxmlformats.org/drawingml/2006/wordprocessingDrawing" xmlns:w10="urn:schemas-microsoft-com:office:word" xmlns:w="http://schemas.openxmlformats.org/wordprocessingml/2006/main" xmlns:w14="http://schemas.microsoft.com/office/word/2010/wordml" xmlns:w15="http://schemas.microsoft.com/office/word/2012/wordml" xmlns:w16cex="http://schemas.microsoft.com/office/word/2018/wordml/cex" xmlns:w16cid="http://schemas.microsoft.com/office/word/2016/wordml/cid" xmlns:w16="http://schemas.microsoft.com/office/word/2018/wordml" xmlns:w16se="http://schemas.microsoft.com/office/word/2015/wordml/symex" xmlns:wpg="http://schemas.microsoft.com/office/word/2010/wordprocessingGroup" xmlns:wpi="http://schemas.microsoft.com/office/word/2010/wordprocessingInk" xmlns:wne="http://schemas.microsoft.com/office/word/2006/wordml" xmlns:wps="http://schemas.microsoft.com/office/word/2010/wordprocessingShape" mc:Ignorable="w14 w15 w16se w16cid w16 w16cex wp14">
   <w:abstractNum w:abstractNumId="0" w15:restartNumberingAfterBreak="0">
     <w:nsid w:val="FFFFFF7C"/>
     <w:multiLevelType w:val="singleLevel"/>
@@ -8564,7 +8632,7 @@
 </file>
 
 <file path=word/styles.xml><?xml version="1.0" encoding="utf-8"?>
-<w:styles xmlns:mc="http://schemas.openxmlformats.org/markup-compatibility/2006" xmlns:r="http://schemas.openxmlformats.org/officeDocument/2006/relationships" xmlns:w="http://schemas.openxmlformats.org/wordprocessingml/2006/main" xmlns:w14="http://schemas.microsoft.com/office/word/2010/wordml" xmlns:w15="http://schemas.microsoft.com/office/word/2012/wordml" xmlns:w16cex="http://schemas.microsoft.com/office/word/2018/wordml/cex" xmlns:w16cid="http://schemas.microsoft.com/office/word/2016/wordml/cid" xmlns:w16="http://schemas.microsoft.com/office/word/2018/wordml" xmlns:w16sdtdh="http://schemas.microsoft.com/office/word/2020/wordml/sdtdatahash" xmlns:w16se="http://schemas.microsoft.com/office/word/2015/wordml/symex" mc:Ignorable="w14 w15 w16se w16cid w16 w16cex w16sdtdh">
+<w:styles xmlns:mc="http://schemas.openxmlformats.org/markup-compatibility/2006" xmlns:r="http://schemas.openxmlformats.org/officeDocument/2006/relationships" xmlns:w="http://schemas.openxmlformats.org/wordprocessingml/2006/main" xmlns:w14="http://schemas.microsoft.com/office/word/2010/wordml" xmlns:w15="http://schemas.microsoft.com/office/word/2012/wordml" xmlns:w16cex="http://schemas.microsoft.com/office/word/2018/wordml/cex" xmlns:w16cid="http://schemas.microsoft.com/office/word/2016/wordml/cid" xmlns:w16="http://schemas.microsoft.com/office/word/2018/wordml" xmlns:w16se="http://schemas.microsoft.com/office/word/2015/wordml/symex" mc:Ignorable="w14 w15 w16se w16cid w16 w16cex">
   <w:docDefaults>
     <w:rPrDefault>
       <w:rPr>

</xml_diff>